<commit_message>
final state : report finished (high contrast)
</commit_message>
<xml_diff>
--- a/GemeenschappelijkeOefening.docx
+++ b/GemeenschappelijkeOefening.docx
@@ -9042,8 +9042,6 @@
           <w:rFonts w:asciiTheme="majorHAnsi" w:hAnsiTheme="majorHAnsi"/>
         </w:rPr>
       </w:pPr>
-      <w:bookmarkStart w:id="19" w:name="_GoBack"/>
-      <w:bookmarkEnd w:id="19"/>
     </w:p>
     <w:p>
       <w:pPr>
@@ -9325,8 +9323,22 @@
         <w:rPr>
           <w:rFonts w:asciiTheme="majorHAnsi" w:hAnsiTheme="majorHAnsi"/>
         </w:rPr>
-        <w:t>Configure : enter the name of Elvis.vives.be</w:t>
-      </w:r>
+        <w:t xml:space="preserve">Configure : enter the name of </w:t>
+      </w:r>
+      <w:proofErr w:type="spellStart"/>
+      <w:r>
+        <w:rPr>
+          <w:rFonts w:asciiTheme="majorHAnsi" w:hAnsiTheme="majorHAnsi"/>
+        </w:rPr>
+        <w:t>Elvis.vives.be</w:t>
+      </w:r>
+      <w:r>
+        <w:rPr>
+          <w:rFonts w:asciiTheme="majorHAnsi" w:hAnsiTheme="majorHAnsi"/>
+        </w:rPr>
+        <w:t>d</w:t>
+      </w:r>
+      <w:proofErr w:type="spellEnd"/>
     </w:p>
     <w:p>
       <w:pPr>
@@ -9948,6 +9960,192 @@
           <w:rFonts w:asciiTheme="majorHAnsi" w:hAnsiTheme="majorHAnsi"/>
         </w:rPr>
       </w:pPr>
+    </w:p>
+    <w:p>
+      <w:pPr>
+        <w:rPr>
+          <w:rStyle w:val="Hyperlink"/>
+          <w:rFonts w:asciiTheme="majorHAnsi" w:hAnsiTheme="majorHAnsi"/>
+        </w:rPr>
+      </w:pPr>
+    </w:p>
+    <w:p>
+      <w:pPr>
+        <w:rPr>
+          <w:rStyle w:val="Hyperlink"/>
+          <w:rFonts w:asciiTheme="majorHAnsi" w:hAnsiTheme="majorHAnsi"/>
+        </w:rPr>
+      </w:pPr>
+    </w:p>
+    <w:p>
+      <w:pPr>
+        <w:rPr>
+          <w:rStyle w:val="Hyperlink"/>
+          <w:rFonts w:asciiTheme="majorHAnsi" w:hAnsiTheme="majorHAnsi"/>
+        </w:rPr>
+      </w:pPr>
+      <w:r>
+        <w:rPr>
+          <w:noProof/>
+        </w:rPr>
+        <w:lastRenderedPageBreak/>
+        <w:drawing>
+          <wp:inline distT="0" distB="0" distL="0" distR="0" wp14:anchorId="010FC334" wp14:editId="3471508F">
+            <wp:extent cx="6153150" cy="3000375"/>
+            <wp:effectExtent l="0" t="0" r="0" b="9525"/>
+            <wp:docPr id="5" name="Picture 5"/>
+            <wp:cNvGraphicFramePr>
+              <a:graphicFrameLocks xmlns:a="http://schemas.openxmlformats.org/drawingml/2006/main" noChangeAspect="1"/>
+            </wp:cNvGraphicFramePr>
+            <a:graphic xmlns:a="http://schemas.openxmlformats.org/drawingml/2006/main">
+              <a:graphicData uri="http://schemas.openxmlformats.org/drawingml/2006/picture">
+                <pic:pic xmlns:pic="http://schemas.openxmlformats.org/drawingml/2006/picture">
+                  <pic:nvPicPr>
+                    <pic:cNvPr id="1" name=""/>
+                    <pic:cNvPicPr/>
+                  </pic:nvPicPr>
+                  <pic:blipFill>
+                    <a:blip r:embed="rId14"/>
+                    <a:stretch>
+                      <a:fillRect/>
+                    </a:stretch>
+                  </pic:blipFill>
+                  <pic:spPr>
+                    <a:xfrm>
+                      <a:off x="0" y="0"/>
+                      <a:ext cx="6153150" cy="3000375"/>
+                    </a:xfrm>
+                    <a:prstGeom prst="rect">
+                      <a:avLst/>
+                    </a:prstGeom>
+                  </pic:spPr>
+                </pic:pic>
+              </a:graphicData>
+            </a:graphic>
+          </wp:inline>
+        </w:drawing>
+      </w:r>
+    </w:p>
+    <w:p>
+      <w:pPr>
+        <w:rPr>
+          <w:rStyle w:val="Hyperlink"/>
+          <w:rFonts w:asciiTheme="majorHAnsi" w:hAnsiTheme="majorHAnsi"/>
+        </w:rPr>
+      </w:pPr>
+    </w:p>
+    <w:p>
+      <w:pPr>
+        <w:rPr>
+          <w:rStyle w:val="Hyperlink"/>
+          <w:rFonts w:asciiTheme="majorHAnsi" w:hAnsiTheme="majorHAnsi"/>
+        </w:rPr>
+      </w:pPr>
+    </w:p>
+    <w:p>
+      <w:pPr>
+        <w:rPr>
+          <w:rStyle w:val="Hyperlink"/>
+          <w:rFonts w:asciiTheme="majorHAnsi" w:hAnsiTheme="majorHAnsi"/>
+        </w:rPr>
+      </w:pPr>
+    </w:p>
+    <w:p>
+      <w:pPr>
+        <w:rPr>
+          <w:rStyle w:val="Hyperlink"/>
+          <w:rFonts w:asciiTheme="majorHAnsi" w:hAnsiTheme="majorHAnsi"/>
+        </w:rPr>
+      </w:pPr>
+      <w:r>
+        <w:rPr>
+          <w:noProof/>
+        </w:rPr>
+        <w:lastRenderedPageBreak/>
+        <w:drawing>
+          <wp:inline distT="0" distB="0" distL="0" distR="0" wp14:anchorId="7B194F7B" wp14:editId="605EE01A">
+            <wp:extent cx="6162675" cy="3019425"/>
+            <wp:effectExtent l="0" t="0" r="9525" b="9525"/>
+            <wp:docPr id="6" name="Picture 6"/>
+            <wp:cNvGraphicFramePr>
+              <a:graphicFrameLocks xmlns:a="http://schemas.openxmlformats.org/drawingml/2006/main" noChangeAspect="1"/>
+            </wp:cNvGraphicFramePr>
+            <a:graphic xmlns:a="http://schemas.openxmlformats.org/drawingml/2006/main">
+              <a:graphicData uri="http://schemas.openxmlformats.org/drawingml/2006/picture">
+                <pic:pic xmlns:pic="http://schemas.openxmlformats.org/drawingml/2006/picture">
+                  <pic:nvPicPr>
+                    <pic:cNvPr id="1" name=""/>
+                    <pic:cNvPicPr/>
+                  </pic:nvPicPr>
+                  <pic:blipFill>
+                    <a:blip r:embed="rId15"/>
+                    <a:stretch>
+                      <a:fillRect/>
+                    </a:stretch>
+                  </pic:blipFill>
+                  <pic:spPr>
+                    <a:xfrm>
+                      <a:off x="0" y="0"/>
+                      <a:ext cx="6162675" cy="3019425"/>
+                    </a:xfrm>
+                    <a:prstGeom prst="rect">
+                      <a:avLst/>
+                    </a:prstGeom>
+                  </pic:spPr>
+                </pic:pic>
+              </a:graphicData>
+            </a:graphic>
+          </wp:inline>
+        </w:drawing>
+      </w:r>
+      <w:r>
+        <w:rPr>
+          <w:noProof/>
+        </w:rPr>
+        <w:t xml:space="preserve"> </w:t>
+      </w:r>
+      <w:bookmarkStart w:id="19" w:name="_GoBack"/>
+      <w:bookmarkEnd w:id="19"/>
+      <w:r>
+        <w:rPr>
+          <w:noProof/>
+        </w:rPr>
+        <w:drawing>
+          <wp:inline distT="0" distB="0" distL="0" distR="0" wp14:anchorId="6FCD1F53" wp14:editId="1FD20ED8">
+            <wp:extent cx="6400800" cy="3495675"/>
+            <wp:effectExtent l="0" t="0" r="0" b="9525"/>
+            <wp:docPr id="8" name="Picture 8"/>
+            <wp:cNvGraphicFramePr>
+              <a:graphicFrameLocks xmlns:a="http://schemas.openxmlformats.org/drawingml/2006/main" noChangeAspect="1"/>
+            </wp:cNvGraphicFramePr>
+            <a:graphic xmlns:a="http://schemas.openxmlformats.org/drawingml/2006/main">
+              <a:graphicData uri="http://schemas.openxmlformats.org/drawingml/2006/picture">
+                <pic:pic xmlns:pic="http://schemas.openxmlformats.org/drawingml/2006/picture">
+                  <pic:nvPicPr>
+                    <pic:cNvPr id="1" name=""/>
+                    <pic:cNvPicPr/>
+                  </pic:nvPicPr>
+                  <pic:blipFill>
+                    <a:blip r:embed="rId16"/>
+                    <a:stretch>
+                      <a:fillRect/>
+                    </a:stretch>
+                  </pic:blipFill>
+                  <pic:spPr>
+                    <a:xfrm>
+                      <a:off x="0" y="0"/>
+                      <a:ext cx="6400800" cy="3495675"/>
+                    </a:xfrm>
+                    <a:prstGeom prst="rect">
+                      <a:avLst/>
+                    </a:prstGeom>
+                  </pic:spPr>
+                </pic:pic>
+              </a:graphicData>
+            </a:graphic>
+          </wp:inline>
+        </w:drawing>
+      </w:r>
     </w:p>
     <w:p>
       <w:pPr>
@@ -14367,7 +14565,7 @@
 </file>
 
 <file path=customXml/itemProps1.xml><?xml version="1.0" encoding="utf-8"?>
-<ds:datastoreItem xmlns:ds="http://schemas.openxmlformats.org/officeDocument/2006/customXml" ds:itemID="{2C0AE5A8-BBC1-4858-A418-461CA1C48AAC}">
+<ds:datastoreItem xmlns:ds="http://schemas.openxmlformats.org/officeDocument/2006/customXml" ds:itemID="{33209ED8-F084-46A9-B874-4DED01170A1B}">
   <ds:schemaRefs>
     <ds:schemaRef ds:uri="http://schemas.openxmlformats.org/officeDocument/2006/bibliography"/>
   </ds:schemaRefs>

</xml_diff>